<commit_message>
response and restart mechanisms updated
</commit_message>
<xml_diff>
--- a/review-response.docx
+++ b/review-response.docx
@@ -6,13 +6,15 @@
       <w:pPr>
         <w:jc w:val="both"/>
         <w:rPr>
-          <w:b/>
-          <w:bCs/>
-          <w:lang w:val="en-US"/>
-        </w:rPr>
-      </w:pPr>
-      <w:r>
-        <w:rPr>
+          <w:rFonts w:cstheme="minorHAnsi"/>
+          <w:b/>
+          <w:bCs/>
+          <w:lang w:val="en-US"/>
+        </w:rPr>
+      </w:pPr>
+      <w:r>
+        <w:rPr>
+          <w:rFonts w:cstheme="minorHAnsi"/>
           <w:b/>
           <w:bCs/>
           <w:lang w:val="en-US"/>
@@ -24,11 +26,13 @@
       <w:pPr>
         <w:jc w:val="both"/>
         <w:rPr>
-          <w:lang w:val="en-US"/>
-        </w:rPr>
-      </w:pPr>
-      <w:r>
-        <w:rPr>
+          <w:rFonts w:cstheme="minorHAnsi"/>
+          <w:lang w:val="en-US"/>
+        </w:rPr>
+      </w:pPr>
+      <w:r>
+        <w:rPr>
+          <w:rFonts w:cstheme="minorHAnsi"/>
           <w:lang w:val="en-US"/>
         </w:rPr>
         <w:t>Thank you for accepting our paper. Below are details on how the requests of reviewers have been included in the final version.</w:t>
@@ -38,14 +42,38 @@
       <w:pPr>
         <w:jc w:val="both"/>
         <w:rPr>
-          <w:lang w:val="en-US"/>
-        </w:rPr>
-      </w:pPr>
-      <w:r>
-        <w:rPr>
+          <w:rFonts w:cstheme="minorHAnsi"/>
+          <w:b/>
+          <w:bCs/>
+          <w:lang w:val="en-US"/>
+        </w:rPr>
+      </w:pPr>
+      <w:r>
+        <w:rPr>
+          <w:rFonts w:cstheme="minorHAnsi"/>
+          <w:b/>
+          <w:bCs/>
           <w:lang w:val="en-US"/>
         </w:rPr>
         <w:t>Reviewer 1.</w:t>
+      </w:r>
+    </w:p>
+    <w:p>
+      <w:pPr>
+        <w:jc w:val="both"/>
+        <w:rPr>
+          <w:rFonts w:cstheme="minorHAnsi"/>
+          <w:lang w:val="en-US"/>
+        </w:rPr>
+      </w:pPr>
+      <w:r>
+        <w:rPr>
+          <w:rFonts w:cstheme="minorHAnsi"/>
+          <w:b/>
+          <w:bCs/>
+          <w:lang w:val="en-US"/>
+        </w:rPr>
+        <w:t>Comment:</w:t>
       </w:r>
     </w:p>
     <w:p>
@@ -57,11 +85,13 @@
         </w:numPr>
         <w:jc w:val="both"/>
         <w:rPr>
-          <w:lang w:val="en-US"/>
-        </w:rPr>
-      </w:pPr>
-      <w:r>
-        <w:rPr>
+          <w:rFonts w:cstheme="minorHAnsi"/>
+          <w:lang w:val="en-US"/>
+        </w:rPr>
+      </w:pPr>
+      <w:r>
+        <w:rPr>
+          <w:rFonts w:cstheme="minorHAnsi"/>
           <w:lang w:val="en-US"/>
         </w:rPr>
         <w:t>The description of the algorithm is a bit short and does not allow to reimplement it. Please give more details about the algorithm:</w:t>
@@ -76,13 +106,13 @@
         </w:numPr>
         <w:jc w:val="both"/>
         <w:rPr>
-          <w:strike/>
-          <w:lang w:val="en-US"/>
-        </w:rPr>
-      </w:pPr>
-      <w:r>
-        <w:rPr>
-          <w:strike/>
+          <w:rFonts w:cstheme="minorHAnsi"/>
+          <w:lang w:val="en-US"/>
+        </w:rPr>
+      </w:pPr>
+      <w:r>
+        <w:rPr>
+          <w:rFonts w:cstheme="minorHAnsi"/>
           <w:lang w:val="en-US"/>
         </w:rPr>
         <w:t>what happens if not enough or too many solutions have been evaluated for the system of equalities to have a unique solution in the model fitting?</w:t>
@@ -90,14 +120,15 @@
     </w:p>
     <w:p>
       <w:pPr>
-        <w:ind w:left="1080"/>
-        <w:jc w:val="both"/>
-        <w:rPr>
-          <w:lang w:val="en-US"/>
-        </w:rPr>
-      </w:pPr>
-      <w:r>
-        <w:rPr>
+        <w:jc w:val="both"/>
+        <w:rPr>
+          <w:rFonts w:cstheme="minorHAnsi"/>
+          <w:lang w:val="en-US"/>
+        </w:rPr>
+      </w:pPr>
+      <w:r>
+        <w:rPr>
+          <w:rFonts w:cstheme="minorHAnsi"/>
           <w:b/>
           <w:bCs/>
           <w:lang w:val="en-US"/>
@@ -106,6 +137,7 @@
       </w:r>
       <w:r>
         <w:rPr>
+          <w:rFonts w:cstheme="minorHAnsi"/>
           <w:b/>
           <w:bCs/>
           <w:lang w:val="en-US"/>
@@ -114,6 +146,7 @@
       </w:r>
       <w:r>
         <w:rPr>
+          <w:rFonts w:cstheme="minorHAnsi"/>
           <w:i/>
           <w:iCs/>
           <w:lang w:val="en-US"/>
@@ -129,20 +162,20 @@
           <w:numId w:val="3"/>
         </w:numPr>
         <w:rPr>
-          <w:highlight w:val="yellow"/>
-          <w:lang w:val="en-US"/>
-        </w:rPr>
-      </w:pPr>
-      <w:r>
-        <w:rPr>
-          <w:highlight w:val="yellow"/>
+          <w:rFonts w:cstheme="minorHAnsi"/>
+          <w:lang w:val="en-US"/>
+        </w:rPr>
+      </w:pPr>
+      <w:r>
+        <w:rPr>
+          <w:rFonts w:cstheme="minorHAnsi"/>
           <w:lang w:val="en-US"/>
         </w:rPr>
         <w:t>what exactly do the procedures</w:t>
       </w:r>
       <w:r>
         <w:rPr>
-          <w:highlight w:val="yellow"/>
+          <w:rFonts w:cstheme="minorHAnsi"/>
           <w:lang w:val="en-US"/>
         </w:rPr>
         <w:br/>
@@ -150,13 +183,12 @@
       <w:r>
         <w:rPr>
           <w:rFonts w:ascii="Cambria Math" w:hAnsi="Cambria Math" w:cs="Cambria Math"/>
-          <w:highlight w:val="yellow"/>
         </w:rPr>
         <w:t>𝑆𝑒𝑙𝑒𝑐𝑡𝐼𝑛𝑑𝑖𝑣𝑖𝑑𝑢𝑎𝑙𝑠𝐹𝑜𝑟𝑀𝑜𝑑𝑒𝑙𝐴𝑝𝑝𝑙𝑖𝑐𝑎𝑡𝑖𝑜𝑛</w:t>
       </w:r>
       <w:r>
         <w:rPr>
-          <w:highlight w:val="yellow"/>
+          <w:rFonts w:cstheme="minorHAnsi"/>
           <w:lang w:val="en-US"/>
         </w:rPr>
         <w:t xml:space="preserve">, </w:t>
@@ -164,13 +196,12 @@
       <w:r>
         <w:rPr>
           <w:rFonts w:ascii="Cambria Math" w:hAnsi="Cambria Math" w:cs="Cambria Math"/>
-          <w:highlight w:val="yellow"/>
         </w:rPr>
         <w:t>𝐺𝑒𝑡𝑆𝑎𝑚𝑝𝑙𝑒𝐴𝑠𝑀𝑜𝑑𝑒𝑙𝐹𝑢𝑛𝑐𝑡𝑖𝑜𝑛𝑆𝑡𝑎𝑡𝑖𝑜𝑛𝑎𝑟𝑦𝑃𝑜𝑖𝑛𝑡</w:t>
       </w:r>
       <w:r>
         <w:rPr>
-          <w:highlight w:val="yellow"/>
+          <w:rFonts w:cstheme="minorHAnsi"/>
           <w:lang w:val="en-US"/>
         </w:rPr>
         <w:t xml:space="preserve">, and </w:t>
@@ -178,14 +209,12 @@
       <w:r>
         <w:rPr>
           <w:rFonts w:ascii="Cambria Math" w:hAnsi="Cambria Math" w:cs="Cambria Math"/>
-          <w:highlight w:val="yellow"/>
         </w:rPr>
         <w:t>𝐺𝑒𝑡𝑆𝑎𝑚𝑝𝑙𝑒𝐴𝑠𝐼𝑛𝑆𝐻𝐴𝐷𝐸𝐴𝑛𝑑𝑆𝑡𝑜𝑟𝑒𝑆</w:t>
       </w:r>
       <w:r>
         <w:rPr>
           <w:rFonts w:ascii="Cambria Math" w:hAnsi="Cambria Math" w:cs="Cambria Math"/>
-          <w:highlight w:val="yellow"/>
           <w:lang w:val="en-US"/>
         </w:rPr>
         <w:t>ℎ</w:t>
@@ -193,13 +222,12 @@
       <w:r>
         <w:rPr>
           <w:rFonts w:ascii="Cambria Math" w:hAnsi="Cambria Math" w:cs="Cambria Math"/>
-          <w:highlight w:val="yellow"/>
         </w:rPr>
         <w:t>𝑎𝑑𝑒𝐹𝑎𝑐𝑡𝑜𝑟𝑠</w:t>
       </w:r>
       <w:r>
         <w:rPr>
-          <w:highlight w:val="yellow"/>
+          <w:rFonts w:cstheme="minorHAnsi"/>
           <w:lang w:val="en-US"/>
         </w:rPr>
         <w:t xml:space="preserve"> do?</w:t>
@@ -214,13 +242,13 @@
         </w:numPr>
         <w:jc w:val="both"/>
         <w:rPr>
-          <w:highlight w:val="yellow"/>
-          <w:lang w:val="en-US"/>
-        </w:rPr>
-      </w:pPr>
-      <w:r>
-        <w:rPr>
-          <w:highlight w:val="yellow"/>
+          <w:rFonts w:cstheme="minorHAnsi"/>
+          <w:lang w:val="en-US"/>
+        </w:rPr>
+      </w:pPr>
+      <w:r>
+        <w:rPr>
+          <w:rFonts w:cstheme="minorHAnsi"/>
           <w:lang w:val="en-US"/>
         </w:rPr>
         <w:t>a few more details about the concrete stopping criteria used in the experiments will be useful as well. No improvement evaluations, Values convergence, and Locations convergence values alone are not sufficient to be able to reproduce/reimplement in my viewpoint.</w:t>
@@ -235,16 +263,88 @@
         </w:numPr>
         <w:jc w:val="both"/>
         <w:rPr>
-          <w:highlight w:val="yellow"/>
-          <w:lang w:val="en-US"/>
-        </w:rPr>
-      </w:pPr>
-      <w:r>
-        <w:rPr>
-          <w:highlight w:val="yellow"/>
+          <w:rFonts w:cstheme="minorHAnsi"/>
+          <w:lang w:val="en-US"/>
+        </w:rPr>
+      </w:pPr>
+      <w:r>
+        <w:rPr>
+          <w:rFonts w:cstheme="minorHAnsi"/>
           <w:lang w:val="en-US"/>
         </w:rPr>
         <w:t>where in Algorithm 2 is the crossover and mutation from DE?</w:t>
+      </w:r>
+    </w:p>
+    <w:p>
+      <w:pPr>
+        <w:jc w:val="both"/>
+        <w:rPr>
+          <w:rFonts w:cstheme="minorHAnsi"/>
+          <w:b/>
+          <w:bCs/>
+          <w:lang w:val="en-US"/>
+        </w:rPr>
+      </w:pPr>
+      <w:r>
+        <w:rPr>
+          <w:rFonts w:cstheme="minorHAnsi"/>
+          <w:b/>
+          <w:bCs/>
+          <w:lang w:val="en-US"/>
+        </w:rPr>
+        <w:t>Response:</w:t>
+      </w:r>
+    </w:p>
+    <w:p>
+      <w:pPr>
+        <w:jc w:val="both"/>
+        <w:rPr>
+          <w:rFonts w:cstheme="minorHAnsi"/>
+          <w:lang w:val="en-US"/>
+        </w:rPr>
+      </w:pPr>
+      <w:r>
+        <w:rPr>
+          <w:rFonts w:cstheme="minorHAnsi"/>
+          <w:i/>
+          <w:iCs/>
+          <w:lang w:val="en-US"/>
+        </w:rPr>
+        <w:t xml:space="preserve">We have enhanced section 3.3 Proposed algorithm with the method description and restart criteria definition. Crossover and mutation from DE are performed within </w:t>
+      </w:r>
+      <w:r>
+        <w:rPr>
+          <w:rFonts w:ascii="Cambria Math" w:hAnsi="Cambria Math" w:cs="Cambria Math"/>
+          <w:lang w:val="en-US"/>
+        </w:rPr>
+        <w:t>𝐺𝑒𝑡𝑆𝑎𝑚𝑝𝑙𝑒𝐴𝑠𝐼𝑛𝑆𝐻𝐴𝐷𝐸𝐴𝑛𝑑𝑆𝑡𝑜𝑟𝑒𝑆ℎ𝑎𝑑𝑒𝐹𝑎𝑐𝑡𝑜𝑟𝑠</w:t>
+      </w:r>
+      <w:r>
+        <w:rPr>
+          <w:rFonts w:cstheme="minorHAnsi"/>
+          <w:lang w:val="en-US"/>
+        </w:rPr>
+        <w:t xml:space="preserve"> function.</w:t>
+      </w:r>
+    </w:p>
+    <w:p>
+      <w:pPr>
+        <w:jc w:val="both"/>
+        <w:rPr>
+          <w:rFonts w:cstheme="minorHAnsi"/>
+          <w:i/>
+          <w:iCs/>
+          <w:lang w:val="en-US"/>
+        </w:rPr>
+      </w:pPr>
+      <w:r>
+        <w:rPr>
+          <w:rFonts w:cstheme="minorHAnsi"/>
+          <w:b/>
+          <w:bCs/>
+          <w:lang w:val="en-US"/>
+        </w:rPr>
+        <w:t>Comment:</w:t>
       </w:r>
     </w:p>
     <w:p>
@@ -256,21 +356,16 @@
         </w:numPr>
         <w:jc w:val="both"/>
         <w:rPr>
-          <w:lang w:val="en-US"/>
-        </w:rPr>
-      </w:pPr>
-      <w:r>
-        <w:rPr>
-          <w:strike/>
-          <w:lang w:val="en-US"/>
-        </w:rPr>
-        <w:t>Both SHADE-LM and SHADE-LM-POP4-to-10 appear in the figures with the same name. Renaming the folders before the postprocessing allows to change that. Please consider</w:t>
-      </w:r>
-      <w:r>
-        <w:rPr>
-          <w:lang w:val="en-US"/>
-        </w:rPr>
-        <w:t>.</w:t>
+          <w:rFonts w:cstheme="minorHAnsi"/>
+          <w:lang w:val="en-US"/>
+        </w:rPr>
+      </w:pPr>
+      <w:r>
+        <w:rPr>
+          <w:rFonts w:cstheme="minorHAnsi"/>
+          <w:lang w:val="en-US"/>
+        </w:rPr>
+        <w:t>Both SHADE-LM and SHADE-LM-POP4-to-10 appear in the figures with the same name. Renaming the folders before the postprocessing allows to change that. Please consider.</w:t>
       </w:r>
     </w:p>
     <w:p>
@@ -278,13 +373,15 @@
         <w:pStyle w:val="Akapitzlist"/>
         <w:jc w:val="both"/>
         <w:rPr>
-          <w:b/>
-          <w:bCs/>
-          <w:lang w:val="en-US"/>
-        </w:rPr>
-      </w:pPr>
-      <w:r>
-        <w:rPr>
+          <w:rFonts w:cstheme="minorHAnsi"/>
+          <w:b/>
+          <w:bCs/>
+          <w:lang w:val="en-US"/>
+        </w:rPr>
+      </w:pPr>
+      <w:r>
+        <w:rPr>
+          <w:rFonts w:cstheme="minorHAnsi"/>
           <w:b/>
           <w:bCs/>
           <w:lang w:val="en-US"/>
@@ -297,11 +394,15 @@
         <w:pStyle w:val="Akapitzlist"/>
         <w:jc w:val="both"/>
         <w:rPr>
-          <w:lang w:val="en-US"/>
-        </w:rPr>
-      </w:pPr>
-      <w:r>
-        <w:rPr>
+          <w:rFonts w:cstheme="minorHAnsi"/>
+          <w:i/>
+          <w:iCs/>
+          <w:lang w:val="en-US"/>
+        </w:rPr>
+      </w:pPr>
+      <w:r>
+        <w:rPr>
+          <w:rFonts w:cstheme="minorHAnsi"/>
           <w:i/>
           <w:iCs/>
           <w:lang w:val="en-US"/>
@@ -310,6 +411,7 @@
       </w:r>
       <w:r>
         <w:rPr>
+          <w:rFonts w:cstheme="minorHAnsi"/>
           <w:i/>
           <w:iCs/>
           <w:lang w:val="en-US"/>
@@ -318,6 +420,7 @@
       </w:r>
       <w:r>
         <w:rPr>
+          <w:rFonts w:cstheme="minorHAnsi"/>
           <w:i/>
           <w:iCs/>
           <w:lang w:val="en-US"/>
@@ -326,6 +429,7 @@
       </w:r>
       <w:r>
         <w:rPr>
+          <w:rFonts w:cstheme="minorHAnsi"/>
           <w:i/>
           <w:iCs/>
           <w:lang w:val="en-US"/>
@@ -334,6 +438,7 @@
       </w:r>
       <w:r>
         <w:rPr>
+          <w:rFonts w:cstheme="minorHAnsi"/>
           <w:i/>
           <w:iCs/>
           <w:lang w:val="en-US"/>
@@ -342,6 +447,7 @@
       </w:r>
       <w:r>
         <w:rPr>
+          <w:rFonts w:cstheme="minorHAnsi"/>
           <w:i/>
           <w:iCs/>
           <w:lang w:val="en-US"/>
@@ -350,6 +456,7 @@
       </w:r>
       <w:r>
         <w:rPr>
+          <w:rFonts w:cstheme="minorHAnsi"/>
           <w:i/>
           <w:iCs/>
           <w:lang w:val="en-US"/>
@@ -359,12 +466,21 @@
     </w:p>
     <w:p>
       <w:pPr>
-        <w:pStyle w:val="Akapitzlist"/>
-        <w:jc w:val="both"/>
-        <w:rPr>
-          <w:lang w:val="en-US"/>
-        </w:rPr>
-      </w:pPr>
+        <w:jc w:val="both"/>
+        <w:rPr>
+          <w:rFonts w:cstheme="minorHAnsi"/>
+          <w:lang w:val="en-US"/>
+        </w:rPr>
+      </w:pPr>
+      <w:r>
+        <w:rPr>
+          <w:rFonts w:cstheme="minorHAnsi"/>
+          <w:b/>
+          <w:bCs/>
+          <w:lang w:val="en-US"/>
+        </w:rPr>
+        <w:t>Comment:</w:t>
+      </w:r>
     </w:p>
     <w:p>
       <w:pPr>
@@ -375,12 +491,13 @@
         </w:numPr>
         <w:jc w:val="both"/>
         <w:rPr>
-          <w:lang w:val="en-US"/>
-        </w:rPr>
-      </w:pPr>
-      <w:r>
-        <w:rPr>
-          <w:strike/>
+          <w:rFonts w:cstheme="minorHAnsi"/>
+          <w:lang w:val="en-US"/>
+        </w:rPr>
+      </w:pPr>
+      <w:r>
+        <w:rPr>
+          <w:rFonts w:cstheme="minorHAnsi"/>
           <w:lang w:val="en-US"/>
         </w:rPr>
         <w:t xml:space="preserve">Which of the four available </w:t>
@@ -388,7 +505,7 @@
       <w:proofErr w:type="spellStart"/>
       <w:r>
         <w:rPr>
-          <w:strike/>
+          <w:rFonts w:cstheme="minorHAnsi"/>
           <w:lang w:val="en-US"/>
         </w:rPr>
         <w:t>bbob</w:t>
@@ -396,16 +513,10 @@
       <w:proofErr w:type="spellEnd"/>
       <w:r>
         <w:rPr>
-          <w:strike/>
-          <w:lang w:val="en-US"/>
-        </w:rPr>
-        <w:t xml:space="preserve"> data sets by Tanabe and Fukunaga did you use in your paper? I couldn't find it in the text</w:t>
-      </w:r>
-      <w:r>
-        <w:rPr>
-          <w:lang w:val="en-US"/>
-        </w:rPr>
-        <w:t>.</w:t>
+          <w:rFonts w:cstheme="minorHAnsi"/>
+          <w:lang w:val="en-US"/>
+        </w:rPr>
+        <w:t xml:space="preserve"> data sets by Tanabe and Fukunaga did you use in your paper? I couldn't find it in the text.</w:t>
       </w:r>
     </w:p>
     <w:p>
@@ -413,13 +524,15 @@
         <w:pStyle w:val="Akapitzlist"/>
         <w:jc w:val="both"/>
         <w:rPr>
-          <w:b/>
-          <w:bCs/>
-          <w:lang w:val="en-US"/>
-        </w:rPr>
-      </w:pPr>
-      <w:r>
-        <w:rPr>
+          <w:rFonts w:cstheme="minorHAnsi"/>
+          <w:b/>
+          <w:bCs/>
+          <w:lang w:val="en-US"/>
+        </w:rPr>
+      </w:pPr>
+      <w:r>
+        <w:rPr>
+          <w:rFonts w:cstheme="minorHAnsi"/>
           <w:b/>
           <w:bCs/>
           <w:lang w:val="en-US"/>
@@ -432,19 +545,18 @@
         <w:pStyle w:val="Akapitzlist"/>
         <w:jc w:val="both"/>
         <w:rPr>
-          <w:i/>
-          <w:iCs/>
-          <w:lang w:val="en-US"/>
-        </w:rPr>
-      </w:pPr>
-      <w:r>
-        <w:rPr>
-          <w:rFonts w:ascii="Verdana" w:hAnsi="Verdana"/>
+          <w:rFonts w:cstheme="minorHAnsi"/>
+          <w:i/>
+          <w:iCs/>
+          <w:lang w:val="en-US"/>
+        </w:rPr>
+      </w:pPr>
+      <w:r>
+        <w:rPr>
+          <w:rFonts w:cstheme="minorHAnsi"/>
           <w:i/>
           <w:iCs/>
           <w:color w:val="333333"/>
-          <w:sz w:val="20"/>
-          <w:szCs w:val="20"/>
           <w:shd w:val="clear" w:color="auto" w:fill="FFFFFF"/>
           <w:lang w:val="en-US"/>
         </w:rPr>
@@ -453,22 +565,51 @@
     </w:p>
     <w:p>
       <w:pPr>
-        <w:pStyle w:val="Akapitzlist"/>
-        <w:jc w:val="both"/>
-        <w:rPr>
-          <w:lang w:val="en-US"/>
-        </w:rPr>
-      </w:pPr>
-    </w:p>
-    <w:p>
-      <w:pPr>
-        <w:jc w:val="both"/>
-        <w:rPr>
-          <w:lang w:val="en-US"/>
-        </w:rPr>
-      </w:pPr>
-      <w:r>
-        <w:rPr>
+        <w:rPr>
+          <w:rFonts w:cstheme="minorHAnsi"/>
+          <w:b/>
+          <w:bCs/>
+          <w:lang w:val="en-US"/>
+        </w:rPr>
+      </w:pPr>
+      <w:r>
+        <w:rPr>
+          <w:rFonts w:cstheme="minorHAnsi"/>
+          <w:b/>
+          <w:bCs/>
+          <w:lang w:val="en-US"/>
+        </w:rPr>
+        <w:br w:type="page"/>
+      </w:r>
+    </w:p>
+    <w:p>
+      <w:pPr>
+        <w:jc w:val="both"/>
+        <w:rPr>
+          <w:rFonts w:cstheme="minorHAnsi"/>
+          <w:lang w:val="en-US"/>
+        </w:rPr>
+      </w:pPr>
+      <w:r>
+        <w:rPr>
+          <w:rFonts w:cstheme="minorHAnsi"/>
+          <w:b/>
+          <w:bCs/>
+          <w:lang w:val="en-US"/>
+        </w:rPr>
+        <w:lastRenderedPageBreak/>
+        <w:t>Comment:</w:t>
+      </w:r>
+      <w:r>
+        <w:rPr>
+          <w:rFonts w:cstheme="minorHAnsi"/>
+          <w:lang w:val="en-US"/>
+        </w:rPr>
+        <w:t xml:space="preserve"> </w:t>
+      </w:r>
+      <w:r>
+        <w:rPr>
+          <w:rFonts w:cstheme="minorHAnsi"/>
           <w:lang w:val="en-US"/>
         </w:rPr>
         <w:t>Minor:</w:t>
@@ -483,13 +624,13 @@
         </w:numPr>
         <w:jc w:val="both"/>
         <w:rPr>
-          <w:strike/>
-          <w:lang w:val="en-US"/>
-        </w:rPr>
-      </w:pPr>
-      <w:r>
-        <w:rPr>
-          <w:strike/>
+          <w:rFonts w:cstheme="minorHAnsi"/>
+          <w:lang w:val="en-US"/>
+        </w:rPr>
+      </w:pPr>
+      <w:r>
+        <w:rPr>
+          <w:rFonts w:cstheme="minorHAnsi"/>
           <w:lang w:val="en-US"/>
         </w:rPr>
         <w:t>line 3 of algorithm: add blanks before and after "to"</w:t>
@@ -504,13 +645,13 @@
         </w:numPr>
         <w:jc w:val="both"/>
         <w:rPr>
-          <w:strike/>
-          <w:lang w:val="en-US"/>
-        </w:rPr>
-      </w:pPr>
-      <w:r>
-        <w:rPr>
-          <w:strike/>
+          <w:rFonts w:cstheme="minorHAnsi"/>
+          <w:lang w:val="en-US"/>
+        </w:rPr>
+      </w:pPr>
+      <w:r>
+        <w:rPr>
+          <w:rFonts w:cstheme="minorHAnsi"/>
           <w:lang w:val="en-US"/>
         </w:rPr>
         <w:t>please correct "as given in the 1" on page 2</w:t>
@@ -525,13 +666,13 @@
         </w:numPr>
         <w:jc w:val="both"/>
         <w:rPr>
-          <w:strike/>
-          <w:lang w:val="en-US"/>
-        </w:rPr>
-      </w:pPr>
-      <w:r>
-        <w:rPr>
-          <w:strike/>
+          <w:rFonts w:cstheme="minorHAnsi"/>
+          <w:lang w:val="en-US"/>
+        </w:rPr>
+      </w:pPr>
+      <w:r>
+        <w:rPr>
+          <w:rFonts w:cstheme="minorHAnsi"/>
           <w:lang w:val="en-US"/>
         </w:rPr>
         <w:t>legend and plots in Figure 1 are not consistent in terms of markers and colors for the algorithms</w:t>
@@ -546,13 +687,13 @@
         </w:numPr>
         <w:jc w:val="both"/>
         <w:rPr>
-          <w:strike/>
-          <w:lang w:val="en-US"/>
-        </w:rPr>
-      </w:pPr>
-      <w:r>
-        <w:rPr>
-          <w:strike/>
+          <w:rFonts w:cstheme="minorHAnsi"/>
+          <w:lang w:val="en-US"/>
+        </w:rPr>
+      </w:pPr>
+      <w:r>
+        <w:rPr>
+          <w:rFonts w:cstheme="minorHAnsi"/>
           <w:lang w:val="en-US"/>
         </w:rPr>
         <w:t>twice the same words on page 2: "… gradually increases its population from 4</w:t>
@@ -560,13 +701,12 @@
       <w:r>
         <w:rPr>
           <w:rFonts w:ascii="Cambria Math" w:hAnsi="Cambria Math" w:cs="Cambria Math"/>
-          <w:strike/>
         </w:rPr>
         <w:t>𝐷</w:t>
       </w:r>
       <w:r>
         <w:rPr>
-          <w:strike/>
+          <w:rFonts w:cstheme="minorHAnsi"/>
           <w:lang w:val="en-US"/>
         </w:rPr>
         <w:t>to 10</w:t>
@@ -574,13 +714,12 @@
       <w:r>
         <w:rPr>
           <w:rFonts w:ascii="Cambria Math" w:hAnsi="Cambria Math" w:cs="Cambria Math"/>
-          <w:strike/>
         </w:rPr>
         <w:t>𝐷</w:t>
       </w:r>
       <w:r>
         <w:rPr>
-          <w:strike/>
+          <w:rFonts w:cstheme="minorHAnsi"/>
           <w:lang w:val="en-US"/>
         </w:rPr>
         <w:t xml:space="preserve"> gradually increasing it…"</w:t>
@@ -588,31 +727,35 @@
     </w:p>
     <w:p>
       <w:pPr>
-        <w:ind w:left="360"/>
-        <w:jc w:val="both"/>
-        <w:rPr>
-          <w:lang w:val="en-US"/>
-        </w:rPr>
-      </w:pPr>
-      <w:r>
-        <w:rPr>
-          <w:b/>
-          <w:bCs/>
-          <w:lang w:val="en-US"/>
-        </w:rPr>
-        <w:lastRenderedPageBreak/>
+        <w:jc w:val="both"/>
+        <w:rPr>
+          <w:rFonts w:cstheme="minorHAnsi"/>
+          <w:b/>
+          <w:bCs/>
+          <w:lang w:val="en-US"/>
+        </w:rPr>
+      </w:pPr>
+      <w:r>
+        <w:rPr>
+          <w:rFonts w:cstheme="minorHAnsi"/>
+          <w:b/>
+          <w:bCs/>
+          <w:lang w:val="en-US"/>
+        </w:rPr>
         <w:t>Response:</w:t>
       </w:r>
-      <w:r>
-        <w:rPr>
-          <w:b/>
-          <w:bCs/>
-          <w:lang w:val="en-US"/>
-        </w:rPr>
-        <w:br/>
-      </w:r>
-      <w:r>
-        <w:rPr>
+    </w:p>
+    <w:p>
+      <w:pPr>
+        <w:jc w:val="both"/>
+        <w:rPr>
+          <w:rFonts w:cstheme="minorHAnsi"/>
+          <w:lang w:val="en-US"/>
+        </w:rPr>
+      </w:pPr>
+      <w:r>
+        <w:rPr>
+          <w:rFonts w:cstheme="minorHAnsi"/>
           <w:i/>
           <w:iCs/>
           <w:lang w:val="en-US"/>
@@ -624,14 +767,38 @@
       <w:pPr>
         <w:jc w:val="both"/>
         <w:rPr>
-          <w:lang w:val="en-US"/>
-        </w:rPr>
-      </w:pPr>
-      <w:r>
-        <w:rPr>
+          <w:rFonts w:cstheme="minorHAnsi"/>
+          <w:b/>
+          <w:bCs/>
+          <w:lang w:val="en-US"/>
+        </w:rPr>
+      </w:pPr>
+      <w:r>
+        <w:rPr>
+          <w:rFonts w:cstheme="minorHAnsi"/>
+          <w:b/>
+          <w:bCs/>
           <w:lang w:val="en-US"/>
         </w:rPr>
         <w:t>Reviewer 2.</w:t>
+      </w:r>
+    </w:p>
+    <w:p>
+      <w:pPr>
+        <w:jc w:val="both"/>
+        <w:rPr>
+          <w:rFonts w:cstheme="minorHAnsi"/>
+          <w:lang w:val="en-US"/>
+        </w:rPr>
+      </w:pPr>
+      <w:r>
+        <w:rPr>
+          <w:rFonts w:cstheme="minorHAnsi"/>
+          <w:b/>
+          <w:bCs/>
+          <w:lang w:val="en-US"/>
+        </w:rPr>
+        <w:t>Comment:</w:t>
       </w:r>
     </w:p>
     <w:p>
@@ -643,20 +810,20 @@
         </w:numPr>
         <w:jc w:val="both"/>
         <w:rPr>
-          <w:strike/>
-          <w:lang w:val="en-US"/>
-        </w:rPr>
-      </w:pPr>
-      <w:r>
-        <w:rPr>
-          <w:strike/>
+          <w:rFonts w:cstheme="minorHAnsi"/>
+          <w:lang w:val="en-US"/>
+        </w:rPr>
+      </w:pPr>
+      <w:r>
+        <w:rPr>
+          <w:rFonts w:cstheme="minorHAnsi"/>
           <w:lang w:val="en-US"/>
         </w:rPr>
         <w:t xml:space="preserve">I </w:t>
       </w:r>
       <w:r>
         <w:rPr>
-          <w:strike/>
+          <w:rFonts w:cstheme="minorHAnsi"/>
           <w:lang w:val="en-US"/>
         </w:rPr>
         <w:t>feel somewhat confusing that a hybrid of DE and quadratic modeling uses some kind of PSO framework. If this is not important for the method itself, I would remove it from the description.</w:t>
@@ -664,16 +831,17 @@
     </w:p>
     <w:p>
       <w:pPr>
-        <w:pStyle w:val="Akapitzlist"/>
-        <w:jc w:val="both"/>
-        <w:rPr>
-          <w:b/>
-          <w:bCs/>
-          <w:lang w:val="en-US"/>
-        </w:rPr>
-      </w:pPr>
-      <w:r>
-        <w:rPr>
+        <w:jc w:val="both"/>
+        <w:rPr>
+          <w:rFonts w:cstheme="minorHAnsi"/>
+          <w:b/>
+          <w:bCs/>
+          <w:lang w:val="en-US"/>
+        </w:rPr>
+      </w:pPr>
+      <w:r>
+        <w:rPr>
+          <w:rFonts w:cstheme="minorHAnsi"/>
           <w:b/>
           <w:bCs/>
           <w:lang w:val="en-US"/>
@@ -683,32 +851,26 @@
     </w:p>
     <w:p>
       <w:pPr>
-        <w:pStyle w:val="Akapitzlist"/>
-        <w:jc w:val="both"/>
-        <w:rPr>
-          <w:i/>
-          <w:iCs/>
-          <w:lang w:val="en-US"/>
-        </w:rPr>
-      </w:pPr>
-      <w:r>
-        <w:rPr>
-          <w:i/>
-          <w:iCs/>
-          <w:lang w:val="en-US"/>
-        </w:rPr>
-        <w:t>It</w:t>
-      </w:r>
-      <w:r>
-        <w:rPr>
-          <w:i/>
-          <w:iCs/>
-          <w:lang w:val="en-US"/>
-        </w:rPr>
-        <w:t xml:space="preserve"> was</w:t>
-      </w:r>
-      <w:r>
-        <w:rPr>
+        <w:jc w:val="both"/>
+        <w:rPr>
+          <w:rFonts w:cstheme="minorHAnsi"/>
+          <w:i/>
+          <w:iCs/>
+          <w:lang w:val="en-US"/>
+        </w:rPr>
+      </w:pPr>
+      <w:r>
+        <w:rPr>
+          <w:rFonts w:cstheme="minorHAnsi"/>
+          <w:i/>
+          <w:iCs/>
+          <w:lang w:val="en-US"/>
+        </w:rPr>
+        <w:t>It was</w:t>
+      </w:r>
+      <w:r>
+        <w:rPr>
+          <w:rFonts w:cstheme="minorHAnsi"/>
           <w:i/>
           <w:iCs/>
           <w:lang w:val="en-US"/>
@@ -717,6 +879,7 @@
       </w:r>
       <w:r>
         <w:rPr>
+          <w:rFonts w:cstheme="minorHAnsi"/>
           <w:i/>
           <w:iCs/>
           <w:lang w:val="en-US"/>
@@ -725,6 +888,7 @@
       </w:r>
       <w:r>
         <w:rPr>
+          <w:rFonts w:cstheme="minorHAnsi"/>
           <w:i/>
           <w:iCs/>
           <w:lang w:val="en-US"/>
@@ -733,6 +897,7 @@
       </w:r>
       <w:r>
         <w:rPr>
+          <w:rFonts w:cstheme="minorHAnsi"/>
           <w:i/>
           <w:iCs/>
           <w:lang w:val="en-US"/>
@@ -741,6 +906,7 @@
       </w:r>
       <w:r>
         <w:rPr>
+          <w:rFonts w:cstheme="minorHAnsi"/>
           <w:i/>
           <w:iCs/>
           <w:lang w:val="en-US"/>
@@ -749,6 +915,7 @@
       </w:r>
       <w:r>
         <w:rPr>
+          <w:rFonts w:cstheme="minorHAnsi"/>
           <w:i/>
           <w:iCs/>
           <w:lang w:val="en-US"/>
@@ -757,6 +924,7 @@
       </w:r>
       <w:r>
         <w:rPr>
+          <w:rFonts w:cstheme="minorHAnsi"/>
           <w:i/>
           <w:iCs/>
           <w:lang w:val="en-US"/>
@@ -765,6 +933,7 @@
       </w:r>
       <w:r>
         <w:rPr>
+          <w:rFonts w:cstheme="minorHAnsi"/>
           <w:i/>
           <w:iCs/>
           <w:lang w:val="en-US"/>
@@ -774,16 +943,17 @@
     </w:p>
     <w:p>
       <w:pPr>
-        <w:pStyle w:val="Akapitzlist"/>
-        <w:jc w:val="both"/>
-        <w:rPr>
-          <w:i/>
-          <w:iCs/>
-          <w:lang w:val="en-US"/>
-        </w:rPr>
-      </w:pPr>
-      <w:r>
-        <w:rPr>
+        <w:jc w:val="both"/>
+        <w:rPr>
+          <w:rFonts w:cstheme="minorHAnsi"/>
+          <w:i/>
+          <w:iCs/>
+          <w:lang w:val="en-US"/>
+        </w:rPr>
+      </w:pPr>
+      <w:r>
+        <w:rPr>
+          <w:rFonts w:cstheme="minorHAnsi"/>
           <w:i/>
           <w:iCs/>
           <w:lang w:val="en-US"/>
@@ -792,6 +962,7 @@
       </w:r>
       <w:r>
         <w:rPr>
+          <w:rFonts w:cstheme="minorHAnsi"/>
           <w:i/>
           <w:iCs/>
           <w:lang w:val="en-US"/>
@@ -800,6 +971,7 @@
       </w:r>
       <w:r>
         <w:rPr>
+          <w:rFonts w:cstheme="minorHAnsi"/>
           <w:i/>
           <w:iCs/>
           <w:lang w:val="en-US"/>
@@ -808,6 +980,7 @@
       </w:r>
       <w:r>
         <w:rPr>
+          <w:rFonts w:cstheme="minorHAnsi"/>
           <w:i/>
           <w:iCs/>
           <w:lang w:val="en-US"/>
@@ -816,6 +989,7 @@
       </w:r>
       <w:r>
         <w:rPr>
+          <w:rFonts w:cstheme="minorHAnsi"/>
           <w:i/>
           <w:iCs/>
           <w:lang w:val="en-US"/>
@@ -824,6 +998,7 @@
       </w:r>
       <w:r>
         <w:rPr>
+          <w:rFonts w:cstheme="minorHAnsi"/>
           <w:i/>
           <w:iCs/>
           <w:lang w:val="en-US"/>
@@ -832,6 +1007,7 @@
       </w:r>
       <w:r>
         <w:rPr>
+          <w:rFonts w:cstheme="minorHAnsi"/>
           <w:i/>
           <w:iCs/>
           <w:lang w:val="en-US"/>
@@ -840,6 +1016,7 @@
       </w:r>
       <w:r>
         <w:rPr>
+          <w:rFonts w:cstheme="minorHAnsi"/>
           <w:i/>
           <w:iCs/>
           <w:lang w:val="en-US"/>
@@ -848,6 +1025,7 @@
       </w:r>
       <w:r>
         <w:rPr>
+          <w:rFonts w:cstheme="minorHAnsi"/>
           <w:i/>
           <w:iCs/>
           <w:lang w:val="en-US"/>
@@ -856,11 +1034,32 @@
       </w:r>
       <w:r>
         <w:rPr>
+          <w:rFonts w:cstheme="minorHAnsi"/>
           <w:i/>
           <w:iCs/>
           <w:lang w:val="en-US"/>
         </w:rPr>
         <w:t>.</w:t>
+      </w:r>
+    </w:p>
+    <w:p>
+      <w:pPr>
+        <w:jc w:val="both"/>
+        <w:rPr>
+          <w:rFonts w:cstheme="minorHAnsi"/>
+          <w:i/>
+          <w:iCs/>
+          <w:lang w:val="en-US"/>
+        </w:rPr>
+      </w:pPr>
+      <w:r>
+        <w:rPr>
+          <w:rFonts w:cstheme="minorHAnsi"/>
+          <w:b/>
+          <w:bCs/>
+          <w:lang w:val="en-US"/>
+        </w:rPr>
+        <w:t>Comment:</w:t>
       </w:r>
     </w:p>
     <w:p>
@@ -872,16 +1071,72 @@
         </w:numPr>
         <w:jc w:val="both"/>
         <w:rPr>
-          <w:highlight w:val="yellow"/>
-          <w:lang w:val="en-US"/>
-        </w:rPr>
-      </w:pPr>
-      <w:r>
-        <w:rPr>
-          <w:highlight w:val="yellow"/>
+          <w:rFonts w:cstheme="minorHAnsi"/>
+          <w:lang w:val="en-US"/>
+        </w:rPr>
+      </w:pPr>
+      <w:r>
+        <w:rPr>
+          <w:rFonts w:cstheme="minorHAnsi"/>
           <w:lang w:val="en-US"/>
         </w:rPr>
         <w:t>Since the paper proposes a novel algorithm which is not described elsewhere, I would prefer much more detailed description of the algorithm. I do not have the feeling that I would be able to reimplement the algorithm just on the basis of the article.</w:t>
+      </w:r>
+    </w:p>
+    <w:p>
+      <w:pPr>
+        <w:jc w:val="both"/>
+        <w:rPr>
+          <w:rFonts w:cstheme="minorHAnsi"/>
+          <w:lang w:val="en-US"/>
+        </w:rPr>
+      </w:pPr>
+      <w:r>
+        <w:rPr>
+          <w:rFonts w:cstheme="minorHAnsi"/>
+          <w:b/>
+          <w:bCs/>
+          <w:lang w:val="en-US"/>
+        </w:rPr>
+        <w:t>Response:</w:t>
+      </w:r>
+    </w:p>
+    <w:p>
+      <w:pPr>
+        <w:jc w:val="both"/>
+        <w:rPr>
+          <w:rFonts w:cstheme="minorHAnsi"/>
+          <w:i/>
+          <w:iCs/>
+          <w:lang w:val="en-US"/>
+        </w:rPr>
+      </w:pPr>
+      <w:r>
+        <w:rPr>
+          <w:rFonts w:cstheme="minorHAnsi"/>
+          <w:i/>
+          <w:iCs/>
+          <w:lang w:val="en-US"/>
+        </w:rPr>
+        <w:t>We have enhanced section 3.3 Proposed algorithm with the method description and restart criteria definition.</w:t>
+      </w:r>
+    </w:p>
+    <w:p>
+      <w:pPr>
+        <w:jc w:val="both"/>
+        <w:rPr>
+          <w:rFonts w:cstheme="minorHAnsi"/>
+          <w:lang w:val="en-US"/>
+        </w:rPr>
+      </w:pPr>
+      <w:r>
+        <w:rPr>
+          <w:rFonts w:cstheme="minorHAnsi"/>
+          <w:b/>
+          <w:bCs/>
+          <w:lang w:val="en-US"/>
+        </w:rPr>
+        <w:t>Comment:</w:t>
       </w:r>
     </w:p>
     <w:p>
@@ -893,13 +1148,13 @@
         </w:numPr>
         <w:jc w:val="both"/>
         <w:rPr>
-          <w:strike/>
-          <w:lang w:val="en-US"/>
-        </w:rPr>
-      </w:pPr>
-      <w:r>
-        <w:rPr>
-          <w:strike/>
+          <w:rFonts w:cstheme="minorHAnsi"/>
+          <w:lang w:val="en-US"/>
+        </w:rPr>
+      </w:pPr>
+      <w:r>
+        <w:rPr>
+          <w:rFonts w:cstheme="minorHAnsi"/>
           <w:lang w:val="en-US"/>
         </w:rPr>
         <w:t xml:space="preserve">It would be also nice to discuss various design choices made by the authors. E.g., couldn't it happen that the model learnt from data is not </w:t>
@@ -907,7 +1162,7 @@
       <w:proofErr w:type="spellStart"/>
       <w:r>
         <w:rPr>
-          <w:strike/>
+          <w:rFonts w:cstheme="minorHAnsi"/>
           <w:lang w:val="en-US"/>
         </w:rPr>
         <w:t>comvex</w:t>
@@ -915,7 +1170,7 @@
       <w:proofErr w:type="spellEnd"/>
       <w:r>
         <w:rPr>
-          <w:strike/>
+          <w:rFonts w:cstheme="minorHAnsi"/>
           <w:lang w:val="en-US"/>
         </w:rPr>
         <w:t>? What is the point of adding a stationary point of the model in that case? Or do you detect the situation somehow?</w:t>
@@ -923,16 +1178,17 @@
     </w:p>
     <w:p>
       <w:pPr>
-        <w:pStyle w:val="Akapitzlist"/>
-        <w:jc w:val="both"/>
-        <w:rPr>
-          <w:b/>
-          <w:bCs/>
-          <w:lang w:val="en-US"/>
-        </w:rPr>
-      </w:pPr>
-      <w:r>
-        <w:rPr>
+        <w:jc w:val="both"/>
+        <w:rPr>
+          <w:rFonts w:cstheme="minorHAnsi"/>
+          <w:b/>
+          <w:bCs/>
+          <w:lang w:val="en-US"/>
+        </w:rPr>
+      </w:pPr>
+      <w:r>
+        <w:rPr>
+          <w:rFonts w:cstheme="minorHAnsi"/>
           <w:b/>
           <w:bCs/>
           <w:lang w:val="en-US"/>
@@ -942,14 +1198,17 @@
     </w:p>
     <w:p>
       <w:pPr>
-        <w:pStyle w:val="Akapitzlist"/>
-        <w:jc w:val="both"/>
-        <w:rPr>
-          <w:lang w:val="en-US"/>
-        </w:rPr>
-      </w:pPr>
-      <w:r>
-        <w:rPr>
+        <w:jc w:val="both"/>
+        <w:rPr>
+          <w:rFonts w:cstheme="minorHAnsi"/>
+          <w:i/>
+          <w:iCs/>
+          <w:lang w:val="en-US"/>
+        </w:rPr>
+      </w:pPr>
+      <w:r>
+        <w:rPr>
+          <w:rFonts w:cstheme="minorHAnsi"/>
           <w:i/>
           <w:iCs/>
           <w:lang w:val="en-US"/>
@@ -958,6 +1217,7 @@
       </w:r>
       <w:r>
         <w:rPr>
+          <w:rFonts w:cstheme="minorHAnsi"/>
           <w:i/>
           <w:iCs/>
           <w:lang w:val="en-US"/>
@@ -966,6 +1226,7 @@
       </w:r>
       <w:r>
         <w:rPr>
+          <w:rFonts w:cstheme="minorHAnsi"/>
           <w:i/>
           <w:iCs/>
           <w:lang w:val="en-US"/>
@@ -974,6 +1235,7 @@
       </w:r>
       <w:r>
         <w:rPr>
+          <w:rFonts w:cstheme="minorHAnsi"/>
           <w:i/>
           <w:iCs/>
           <w:lang w:val="en-US"/>
@@ -982,6 +1244,7 @@
       </w:r>
       <w:r>
         <w:rPr>
+          <w:rFonts w:cstheme="minorHAnsi"/>
           <w:i/>
           <w:iCs/>
           <w:lang w:val="en-US"/>
@@ -990,6 +1253,7 @@
       </w:r>
       <w:r>
         <w:rPr>
+          <w:rFonts w:cstheme="minorHAnsi"/>
           <w:i/>
           <w:iCs/>
           <w:lang w:val="en-US"/>
@@ -998,6 +1262,7 @@
       </w:r>
       <w:r>
         <w:rPr>
+          <w:rFonts w:cstheme="minorHAnsi"/>
           <w:i/>
           <w:iCs/>
           <w:lang w:val="en-US"/>
@@ -1006,6 +1271,7 @@
       </w:r>
       <w:r>
         <w:rPr>
+          <w:rFonts w:cstheme="minorHAnsi"/>
           <w:i/>
           <w:iCs/>
           <w:lang w:val="en-US"/>
@@ -1014,6 +1280,7 @@
       </w:r>
       <w:r>
         <w:rPr>
+          <w:rFonts w:cstheme="minorHAnsi"/>
           <w:i/>
           <w:iCs/>
           <w:lang w:val="en-US"/>
@@ -1022,6 +1289,7 @@
       </w:r>
       <w:r>
         <w:rPr>
+          <w:rFonts w:cstheme="minorHAnsi"/>
           <w:i/>
           <w:iCs/>
           <w:lang w:val="en-US"/>
@@ -1030,6 +1298,7 @@
       </w:r>
       <w:r>
         <w:rPr>
+          <w:rFonts w:cstheme="minorHAnsi"/>
           <w:i/>
           <w:iCs/>
           <w:lang w:val="en-US"/>
@@ -1038,6 +1307,7 @@
       </w:r>
       <w:r>
         <w:rPr>
+          <w:rFonts w:cstheme="minorHAnsi"/>
           <w:i/>
           <w:iCs/>
           <w:lang w:val="en-US"/>
@@ -1046,6 +1316,7 @@
       </w:r>
       <w:r>
         <w:rPr>
+          <w:rFonts w:cstheme="minorHAnsi"/>
           <w:i/>
           <w:iCs/>
           <w:lang w:val="en-US"/>
@@ -1055,12 +1326,22 @@
     </w:p>
     <w:p>
       <w:pPr>
-        <w:pStyle w:val="Akapitzlist"/>
-        <w:jc w:val="both"/>
-        <w:rPr>
-          <w:lang w:val="en-US"/>
-        </w:rPr>
-      </w:pPr>
+        <w:jc w:val="both"/>
+        <w:rPr>
+          <w:rFonts w:cstheme="minorHAnsi"/>
+          <w:lang w:val="en-US"/>
+        </w:rPr>
+      </w:pPr>
+      <w:r>
+        <w:rPr>
+          <w:rFonts w:cstheme="minorHAnsi"/>
+          <w:b/>
+          <w:bCs/>
+          <w:lang w:val="en-US"/>
+        </w:rPr>
+        <w:lastRenderedPageBreak/>
+        <w:t>Comment:</w:t>
+      </w:r>
     </w:p>
     <w:p>
       <w:pPr>
@@ -1071,11 +1352,13 @@
         </w:numPr>
         <w:jc w:val="both"/>
         <w:rPr>
-          <w:lang w:val="en-US"/>
-        </w:rPr>
-      </w:pPr>
-      <w:r>
-        <w:rPr>
+          <w:rFonts w:cstheme="minorHAnsi"/>
+          <w:lang w:val="en-US"/>
+        </w:rPr>
+      </w:pPr>
+      <w:r>
+        <w:rPr>
+          <w:rFonts w:cstheme="minorHAnsi"/>
           <w:lang w:val="en-US"/>
         </w:rPr>
         <w:t xml:space="preserve">How do the functions </w:t>
@@ -1083,6 +1366,7 @@
       <w:proofErr w:type="spellStart"/>
       <w:r>
         <w:rPr>
+          <w:rFonts w:cstheme="minorHAnsi"/>
           <w:lang w:val="en-US"/>
         </w:rPr>
         <w:t>SelectIndividualsForModelApplication</w:t>
@@ -1090,6 +1374,7 @@
       <w:proofErr w:type="spellEnd"/>
       <w:r>
         <w:rPr>
+          <w:rFonts w:cstheme="minorHAnsi"/>
           <w:lang w:val="en-US"/>
         </w:rPr>
         <w:t xml:space="preserve"> and </w:t>
@@ -1097,6 +1382,7 @@
       <w:proofErr w:type="spellStart"/>
       <w:r>
         <w:rPr>
+          <w:rFonts w:cstheme="minorHAnsi"/>
           <w:lang w:val="en-US"/>
         </w:rPr>
         <w:t>GetSampleAsModelFunctionStationaryPoint</w:t>
@@ -1104,6 +1390,7 @@
       <w:proofErr w:type="spellEnd"/>
       <w:r>
         <w:rPr>
+          <w:rFonts w:cstheme="minorHAnsi"/>
           <w:lang w:val="en-US"/>
         </w:rPr>
         <w:t xml:space="preserve"> actually work? How do you select the points used to train the quadratic model?</w:t>
@@ -1111,16 +1398,17 @@
     </w:p>
     <w:p>
       <w:pPr>
-        <w:pStyle w:val="Akapitzlist"/>
-        <w:jc w:val="both"/>
-        <w:rPr>
-          <w:b/>
-          <w:bCs/>
-          <w:lang w:val="en-US"/>
-        </w:rPr>
-      </w:pPr>
-      <w:r>
-        <w:rPr>
+        <w:jc w:val="both"/>
+        <w:rPr>
+          <w:rFonts w:cstheme="minorHAnsi"/>
+          <w:b/>
+          <w:bCs/>
+          <w:lang w:val="en-US"/>
+        </w:rPr>
+      </w:pPr>
+      <w:r>
+        <w:rPr>
+          <w:rFonts w:cstheme="minorHAnsi"/>
           <w:b/>
           <w:bCs/>
           <w:lang w:val="en-US"/>
@@ -1130,20 +1418,70 @@
     </w:p>
     <w:p>
       <w:pPr>
-        <w:pStyle w:val="Akapitzlist"/>
-        <w:jc w:val="both"/>
-        <w:rPr>
+        <w:jc w:val="both"/>
+        <w:rPr>
+          <w:rFonts w:cstheme="minorHAnsi"/>
+          <w:i/>
+          <w:iCs/>
           <w:lang w:val="en-US"/>
         </w:rPr>
       </w:pPr>
       <w:proofErr w:type="spellStart"/>
       <w:r>
         <w:rPr>
-          <w:lang w:val="en-US"/>
-        </w:rPr>
-        <w:t>SelectIndividualas</w:t>
+          <w:rFonts w:cstheme="minorHAnsi"/>
+          <w:i/>
+          <w:iCs/>
+          <w:lang w:val="en-US"/>
+        </w:rPr>
+        <w:t>SelectIndividualsForModelApplication</w:t>
       </w:r>
       <w:proofErr w:type="spellEnd"/>
+      <w:r>
+        <w:rPr>
+          <w:rFonts w:cstheme="minorHAnsi"/>
+          <w:i/>
+          <w:iCs/>
+          <w:lang w:val="en-US"/>
+        </w:rPr>
+        <w:t xml:space="preserve"> </w:t>
+      </w:r>
+      <w:r>
+        <w:rPr>
+          <w:rFonts w:cstheme="minorHAnsi"/>
+          <w:i/>
+          <w:iCs/>
+          <w:lang w:val="en-US"/>
+        </w:rPr>
+        <w:t xml:space="preserve">chooses </w:t>
+      </w:r>
+      <w:r>
+        <w:rPr>
+          <w:rFonts w:cstheme="minorHAnsi"/>
+          <w:i/>
+          <w:iCs/>
+          <w:lang w:val="en-US"/>
+        </w:rPr>
+        <w:t>which individuals of the current population will be sampled as model optimum, while the rest will be sampled as in SHADE algorithm. The models are trained/fitted on all of the samples forming the current population, hence the models may vary even within the same iteration, as the population is constantly updated if a better replacement for an individual is found. Section 3.3. Proposed algorithm has been enhanced with more detailed explanation of the algorithm.</w:t>
+      </w:r>
+    </w:p>
+    <w:p>
+      <w:pPr>
+        <w:jc w:val="both"/>
+        <w:rPr>
+          <w:rFonts w:cstheme="minorHAnsi"/>
+          <w:lang w:val="en-US"/>
+        </w:rPr>
+      </w:pPr>
+      <w:r>
+        <w:rPr>
+          <w:rFonts w:cstheme="minorHAnsi"/>
+          <w:b/>
+          <w:bCs/>
+          <w:lang w:val="en-US"/>
+        </w:rPr>
+        <w:t>Comment:</w:t>
+      </w:r>
     </w:p>
     <w:p>
       <w:pPr>
@@ -1154,13 +1492,13 @@
         </w:numPr>
         <w:jc w:val="both"/>
         <w:rPr>
-          <w:strike/>
-          <w:lang w:val="en-US"/>
-        </w:rPr>
-      </w:pPr>
-      <w:r>
-        <w:rPr>
-          <w:strike/>
+          <w:rFonts w:cstheme="minorHAnsi"/>
+          <w:lang w:val="en-US"/>
+        </w:rPr>
+      </w:pPr>
+      <w:r>
+        <w:rPr>
+          <w:rFonts w:cstheme="minorHAnsi"/>
           <w:lang w:val="en-US"/>
         </w:rPr>
         <w:t>How do you decide whether you train model (3) or model (4)? What is the threshold on the number of available data points?</w:t>
@@ -1168,16 +1506,17 @@
     </w:p>
     <w:p>
       <w:pPr>
-        <w:pStyle w:val="Akapitzlist"/>
-        <w:jc w:val="both"/>
-        <w:rPr>
-          <w:b/>
-          <w:bCs/>
-          <w:lang w:val="en-US"/>
-        </w:rPr>
-      </w:pPr>
-      <w:r>
-        <w:rPr>
+        <w:jc w:val="both"/>
+        <w:rPr>
+          <w:rFonts w:cstheme="minorHAnsi"/>
+          <w:b/>
+          <w:bCs/>
+          <w:lang w:val="en-US"/>
+        </w:rPr>
+      </w:pPr>
+      <w:r>
+        <w:rPr>
+          <w:rFonts w:cstheme="minorHAnsi"/>
           <w:b/>
           <w:bCs/>
           <w:lang w:val="en-US"/>
@@ -1187,14 +1526,15 @@
     </w:p>
     <w:p>
       <w:pPr>
-        <w:pStyle w:val="Akapitzlist"/>
-        <w:jc w:val="both"/>
-        <w:rPr>
-          <w:lang w:val="en-US"/>
-        </w:rPr>
-      </w:pPr>
-      <w:r>
-        <w:rPr>
+        <w:jc w:val="both"/>
+        <w:rPr>
+          <w:rFonts w:cstheme="minorHAnsi"/>
+          <w:lang w:val="en-US"/>
+        </w:rPr>
+      </w:pPr>
+      <w:r>
+        <w:rPr>
+          <w:rFonts w:cstheme="minorHAnsi"/>
           <w:i/>
           <w:iCs/>
           <w:lang w:val="en-US"/>
@@ -1203,6 +1543,7 @@
       </w:r>
       <w:r>
         <w:rPr>
+          <w:rFonts w:cstheme="minorHAnsi"/>
           <w:i/>
           <w:iCs/>
           <w:lang w:val="en-US"/>
@@ -1211,6 +1552,7 @@
       </w:r>
       <w:r>
         <w:rPr>
+          <w:rFonts w:cstheme="minorHAnsi"/>
           <w:i/>
           <w:iCs/>
           <w:lang w:val="en-US"/>
@@ -1220,22 +1562,31 @@
     </w:p>
     <w:p>
       <w:pPr>
-        <w:pStyle w:val="Akapitzlist"/>
-        <w:jc w:val="both"/>
-        <w:rPr>
-          <w:lang w:val="en-US"/>
-        </w:rPr>
-      </w:pPr>
-    </w:p>
-    <w:p>
-      <w:pPr>
-        <w:jc w:val="both"/>
-        <w:rPr>
-          <w:lang w:val="en-US"/>
-        </w:rPr>
-      </w:pPr>
-      <w:r>
-        <w:rPr>
+        <w:jc w:val="both"/>
+        <w:rPr>
+          <w:rFonts w:cstheme="minorHAnsi"/>
+          <w:lang w:val="en-US"/>
+        </w:rPr>
+      </w:pPr>
+      <w:r>
+        <w:rPr>
+          <w:rFonts w:cstheme="minorHAnsi"/>
+          <w:b/>
+          <w:bCs/>
+          <w:lang w:val="en-US"/>
+        </w:rPr>
+        <w:t>Comment:</w:t>
+      </w:r>
+      <w:r>
+        <w:rPr>
+          <w:rFonts w:cstheme="minorHAnsi"/>
+          <w:lang w:val="en-US"/>
+        </w:rPr>
+        <w:t xml:space="preserve"> </w:t>
+      </w:r>
+      <w:r>
+        <w:rPr>
+          <w:rFonts w:cstheme="minorHAnsi"/>
           <w:lang w:val="en-US"/>
         </w:rPr>
         <w:t>Typos:</w:t>
@@ -1250,13 +1601,13 @@
         </w:numPr>
         <w:jc w:val="both"/>
         <w:rPr>
-          <w:strike/>
-          <w:lang w:val="en-US"/>
-        </w:rPr>
-      </w:pPr>
-      <w:r>
-        <w:rPr>
-          <w:strike/>
+          <w:rFonts w:cstheme="minorHAnsi"/>
+          <w:lang w:val="en-US"/>
+        </w:rPr>
+      </w:pPr>
+      <w:r>
+        <w:rPr>
+          <w:rFonts w:cstheme="minorHAnsi"/>
           <w:lang w:val="en-US"/>
         </w:rPr>
         <w:t>In sec. 4, first sentence: "… given in the 1."</w:t>
@@ -1271,13 +1622,13 @@
         </w:numPr>
         <w:jc w:val="both"/>
         <w:rPr>
-          <w:strike/>
-          <w:lang w:val="en-US"/>
-        </w:rPr>
-      </w:pPr>
-      <w:r>
-        <w:rPr>
-          <w:strike/>
+          <w:rFonts w:cstheme="minorHAnsi"/>
+          <w:lang w:val="en-US"/>
+        </w:rPr>
+      </w:pPr>
+      <w:r>
+        <w:rPr>
+          <w:rFonts w:cstheme="minorHAnsi"/>
           <w:lang w:val="en-US"/>
         </w:rPr>
         <w:t>In sec. 6, in "10^4 times D" and "10^6 times D", you probably forgot the backslash before "times": --&gt; "10^4\times D".</w:t>
@@ -1285,16 +1636,17 @@
     </w:p>
     <w:p>
       <w:pPr>
-        <w:ind w:left="360"/>
-        <w:jc w:val="both"/>
-        <w:rPr>
-          <w:b/>
-          <w:bCs/>
-          <w:lang w:val="en-US"/>
-        </w:rPr>
-      </w:pPr>
-      <w:r>
-        <w:rPr>
+        <w:jc w:val="both"/>
+        <w:rPr>
+          <w:rFonts w:cstheme="minorHAnsi"/>
+          <w:b/>
+          <w:bCs/>
+          <w:lang w:val="en-US"/>
+        </w:rPr>
+      </w:pPr>
+      <w:r>
+        <w:rPr>
+          <w:rFonts w:cstheme="minorHAnsi"/>
           <w:b/>
           <w:bCs/>
           <w:lang w:val="en-US"/>
@@ -1304,14 +1656,15 @@
     </w:p>
     <w:p>
       <w:pPr>
-        <w:ind w:left="360"/>
-        <w:jc w:val="both"/>
-        <w:rPr>
-          <w:lang w:val="en-US"/>
-        </w:rPr>
-      </w:pPr>
-      <w:r>
-        <w:rPr>
+        <w:jc w:val="both"/>
+        <w:rPr>
+          <w:rFonts w:cstheme="minorHAnsi"/>
+          <w:lang w:val="en-US"/>
+        </w:rPr>
+      </w:pPr>
+      <w:r>
+        <w:rPr>
+          <w:rFonts w:cstheme="minorHAnsi"/>
           <w:i/>
           <w:iCs/>
           <w:lang w:val="en-US"/>
@@ -1323,15 +1676,38 @@
       <w:pPr>
         <w:jc w:val="both"/>
         <w:rPr>
-          <w:lang w:val="en-US"/>
-        </w:rPr>
-      </w:pPr>
-      <w:r>
-        <w:rPr>
-          <w:lang w:val="en-US"/>
-        </w:rPr>
-        <w:lastRenderedPageBreak/>
+          <w:rFonts w:cstheme="minorHAnsi"/>
+          <w:b/>
+          <w:bCs/>
+          <w:lang w:val="en-US"/>
+        </w:rPr>
+      </w:pPr>
+      <w:r>
+        <w:rPr>
+          <w:rFonts w:cstheme="minorHAnsi"/>
+          <w:b/>
+          <w:bCs/>
+          <w:lang w:val="en-US"/>
+        </w:rPr>
         <w:t>Reviewer 3.</w:t>
+      </w:r>
+    </w:p>
+    <w:p>
+      <w:pPr>
+        <w:jc w:val="both"/>
+        <w:rPr>
+          <w:rFonts w:cstheme="minorHAnsi"/>
+          <w:lang w:val="en-US"/>
+        </w:rPr>
+      </w:pPr>
+      <w:r>
+        <w:rPr>
+          <w:rFonts w:cstheme="minorHAnsi"/>
+          <w:b/>
+          <w:bCs/>
+          <w:lang w:val="en-US"/>
+        </w:rPr>
+        <w:t>Comment:</w:t>
       </w:r>
     </w:p>
     <w:p>
@@ -1343,13 +1719,13 @@
         </w:numPr>
         <w:jc w:val="both"/>
         <w:rPr>
-          <w:strike/>
-          <w:lang w:val="en-US"/>
-        </w:rPr>
-      </w:pPr>
-      <w:r>
-        <w:rPr>
-          <w:strike/>
+          <w:rFonts w:cstheme="minorHAnsi"/>
+          <w:lang w:val="en-US"/>
+        </w:rPr>
+      </w:pPr>
+      <w:r>
+        <w:rPr>
+          <w:rFonts w:cstheme="minorHAnsi"/>
           <w:lang w:val="en-US"/>
         </w:rPr>
         <w:t>While model building is a valid approach to try to improve algorithms, the paper gives relatively little insight into the motivation of the specific combination of model building and differential evolution and on specific decisions taken.</w:t>
@@ -1357,16 +1733,17 @@
     </w:p>
     <w:p>
       <w:pPr>
-        <w:pStyle w:val="Akapitzlist"/>
-        <w:jc w:val="both"/>
-        <w:rPr>
-          <w:b/>
-          <w:bCs/>
-          <w:lang w:val="en-US"/>
-        </w:rPr>
-      </w:pPr>
-      <w:r>
-        <w:rPr>
+        <w:jc w:val="both"/>
+        <w:rPr>
+          <w:rFonts w:cstheme="minorHAnsi"/>
+          <w:b/>
+          <w:bCs/>
+          <w:lang w:val="en-US"/>
+        </w:rPr>
+      </w:pPr>
+      <w:r>
+        <w:rPr>
+          <w:rFonts w:cstheme="minorHAnsi"/>
           <w:b/>
           <w:bCs/>
           <w:lang w:val="en-US"/>
@@ -1376,16 +1753,17 @@
     </w:p>
     <w:p>
       <w:pPr>
-        <w:pStyle w:val="Akapitzlist"/>
-        <w:jc w:val="both"/>
-        <w:rPr>
-          <w:i/>
-          <w:iCs/>
-          <w:lang w:val="en-US"/>
-        </w:rPr>
-      </w:pPr>
-      <w:r>
-        <w:rPr>
+        <w:jc w:val="both"/>
+        <w:rPr>
+          <w:rFonts w:cstheme="minorHAnsi"/>
+          <w:i/>
+          <w:iCs/>
+          <w:lang w:val="en-US"/>
+        </w:rPr>
+      </w:pPr>
+      <w:r>
+        <w:rPr>
+          <w:rFonts w:cstheme="minorHAnsi"/>
           <w:i/>
           <w:iCs/>
           <w:lang w:val="en-US"/>
@@ -1394,6 +1772,7 @@
       </w:r>
       <w:r>
         <w:rPr>
+          <w:rFonts w:cstheme="minorHAnsi"/>
           <w:i/>
           <w:iCs/>
           <w:lang w:val="en-US"/>
@@ -1402,6 +1781,7 @@
       </w:r>
       <w:r>
         <w:rPr>
+          <w:rFonts w:cstheme="minorHAnsi"/>
           <w:i/>
           <w:iCs/>
           <w:lang w:val="en-US"/>
@@ -1410,6 +1790,7 @@
       </w:r>
       <w:r>
         <w:rPr>
+          <w:rFonts w:cstheme="minorHAnsi"/>
           <w:i/>
           <w:iCs/>
           <w:lang w:val="en-US"/>
@@ -1418,6 +1799,7 @@
       </w:r>
       <w:r>
         <w:rPr>
+          <w:rFonts w:cstheme="minorHAnsi"/>
           <w:i/>
           <w:iCs/>
           <w:lang w:val="en-US"/>
@@ -1427,16 +1809,17 @@
     </w:p>
     <w:p>
       <w:pPr>
-        <w:pStyle w:val="Akapitzlist"/>
-        <w:jc w:val="both"/>
-        <w:rPr>
-          <w:i/>
-          <w:iCs/>
-          <w:lang w:val="en-US"/>
-        </w:rPr>
-      </w:pPr>
-      <w:r>
-        <w:rPr>
+        <w:jc w:val="both"/>
+        <w:rPr>
+          <w:rFonts w:cstheme="minorHAnsi"/>
+          <w:i/>
+          <w:iCs/>
+          <w:lang w:val="en-US"/>
+        </w:rPr>
+      </w:pPr>
+      <w:r>
+        <w:rPr>
+          <w:rFonts w:cstheme="minorHAnsi"/>
           <w:i/>
           <w:iCs/>
           <w:lang w:val="en-US"/>
@@ -1446,12 +1829,21 @@
     </w:p>
     <w:p>
       <w:pPr>
-        <w:pStyle w:val="Akapitzlist"/>
-        <w:jc w:val="both"/>
-        <w:rPr>
-          <w:lang w:val="en-US"/>
-        </w:rPr>
-      </w:pPr>
+        <w:jc w:val="both"/>
+        <w:rPr>
+          <w:rFonts w:cstheme="minorHAnsi"/>
+          <w:lang w:val="en-US"/>
+        </w:rPr>
+      </w:pPr>
+      <w:r>
+        <w:rPr>
+          <w:rFonts w:cstheme="minorHAnsi"/>
+          <w:b/>
+          <w:bCs/>
+          <w:lang w:val="en-US"/>
+        </w:rPr>
+        <w:t>Comment:</w:t>
+      </w:r>
     </w:p>
     <w:p>
       <w:pPr>
@@ -1462,13 +1854,13 @@
         </w:numPr>
         <w:jc w:val="both"/>
         <w:rPr>
-          <w:strike/>
-          <w:lang w:val="en-US"/>
-        </w:rPr>
-      </w:pPr>
-      <w:r>
-        <w:rPr>
-          <w:strike/>
+          <w:rFonts w:cstheme="minorHAnsi"/>
+          <w:lang w:val="en-US"/>
+        </w:rPr>
+      </w:pPr>
+      <w:r>
+        <w:rPr>
+          <w:rFonts w:cstheme="minorHAnsi"/>
           <w:lang w:val="en-US"/>
         </w:rPr>
         <w:t>Also very few conclusions from the observations and results are drawn.</w:t>
@@ -1476,24 +1868,27 @@
     </w:p>
     <w:p>
       <w:pPr>
-        <w:ind w:left="360"/>
-        <w:jc w:val="both"/>
-        <w:rPr>
-          <w:b/>
-          <w:bCs/>
-          <w:lang w:val="en-US"/>
-        </w:rPr>
-      </w:pPr>
-      <w:r>
-        <w:rPr>
-          <w:b/>
-          <w:bCs/>
-          <w:lang w:val="en-US"/>
-        </w:rPr>
+        <w:jc w:val="both"/>
+        <w:rPr>
+          <w:rFonts w:cstheme="minorHAnsi"/>
+          <w:b/>
+          <w:bCs/>
+          <w:lang w:val="en-US"/>
+        </w:rPr>
+      </w:pPr>
+      <w:r>
+        <w:rPr>
+          <w:rFonts w:cstheme="minorHAnsi"/>
+          <w:b/>
+          <w:bCs/>
+          <w:lang w:val="en-US"/>
+        </w:rPr>
+        <w:lastRenderedPageBreak/>
         <w:t>Response:</w:t>
       </w:r>
       <w:r>
         <w:rPr>
+          <w:rFonts w:cstheme="minorHAnsi"/>
           <w:b/>
           <w:bCs/>
           <w:lang w:val="en-US"/>
@@ -1502,6 +1897,7 @@
       </w:r>
       <w:r>
         <w:rPr>
+          <w:rFonts w:cstheme="minorHAnsi"/>
           <w:i/>
           <w:iCs/>
           <w:lang w:val="en-US"/>
@@ -1510,6 +1906,7 @@
       </w:r>
       <w:r>
         <w:rPr>
+          <w:rFonts w:cstheme="minorHAnsi"/>
           <w:i/>
           <w:iCs/>
           <w:lang w:val="en-US"/>
@@ -1519,16 +1916,33 @@
     </w:p>
     <w:p>
       <w:pPr>
-        <w:ind w:left="360"/>
-        <w:jc w:val="both"/>
-        <w:rPr>
-          <w:strike/>
-          <w:lang w:val="en-US"/>
-        </w:rPr>
-      </w:pPr>
-      <w:r>
-        <w:rPr>
-          <w:strike/>
+        <w:jc w:val="both"/>
+        <w:rPr>
+          <w:rFonts w:cstheme="minorHAnsi"/>
+          <w:lang w:val="en-US"/>
+        </w:rPr>
+      </w:pPr>
+      <w:r>
+        <w:rPr>
+          <w:rFonts w:cstheme="minorHAnsi"/>
+          <w:b/>
+          <w:bCs/>
+          <w:lang w:val="en-US"/>
+        </w:rPr>
+        <w:t xml:space="preserve">Comment: </w:t>
+      </w:r>
+      <w:r>
+        <w:rPr>
+          <w:rFonts w:cstheme="minorHAnsi"/>
+          <w:b/>
+          <w:bCs/>
+          <w:lang w:val="en-US"/>
+        </w:rPr>
+        <w:t xml:space="preserve"> </w:t>
+      </w:r>
+      <w:r>
+        <w:rPr>
+          <w:rFonts w:cstheme="minorHAnsi"/>
           <w:lang w:val="en-US"/>
         </w:rPr>
         <w:t>An article seems missing in the following phrases:</w:t>
@@ -1544,13 +1958,13 @@
         <w:ind w:left="360"/>
         <w:jc w:val="both"/>
         <w:rPr>
-          <w:strike/>
-          <w:lang w:val="en-US"/>
-        </w:rPr>
-      </w:pPr>
-      <w:r>
-        <w:rPr>
-          <w:strike/>
+          <w:rFonts w:cstheme="minorHAnsi"/>
+          <w:lang w:val="en-US"/>
+        </w:rPr>
+      </w:pPr>
+      <w:r>
+        <w:rPr>
+          <w:rFonts w:cstheme="minorHAnsi"/>
           <w:lang w:val="en-US"/>
         </w:rPr>
         <w:t>"Single iteration of"</w:t>
@@ -1566,13 +1980,13 @@
         <w:ind w:left="360"/>
         <w:jc w:val="both"/>
         <w:rPr>
-          <w:strike/>
-          <w:lang w:val="en-US"/>
-        </w:rPr>
-      </w:pPr>
-      <w:r>
-        <w:rPr>
-          <w:strike/>
+          <w:rFonts w:cstheme="minorHAnsi"/>
+          <w:lang w:val="en-US"/>
+        </w:rPr>
+      </w:pPr>
+      <w:r>
+        <w:rPr>
+          <w:rFonts w:cstheme="minorHAnsi"/>
           <w:lang w:val="en-US"/>
         </w:rPr>
         <w:t>"Model is fitted on the samples"</w:t>
@@ -1588,13 +2002,13 @@
         <w:ind w:left="360"/>
         <w:jc w:val="both"/>
         <w:rPr>
-          <w:strike/>
-          <w:lang w:val="en-US"/>
-        </w:rPr>
-      </w:pPr>
-      <w:r>
-        <w:rPr>
-          <w:strike/>
+          <w:rFonts w:cstheme="minorHAnsi"/>
+          <w:lang w:val="en-US"/>
+        </w:rPr>
+      </w:pPr>
+      <w:r>
+        <w:rPr>
+          <w:rFonts w:cstheme="minorHAnsi"/>
           <w:lang w:val="en-US"/>
         </w:rPr>
         <w:t>"the coefficients of simple square model"</w:t>
@@ -1610,13 +2024,13 @@
         <w:ind w:left="360"/>
         <w:jc w:val="both"/>
         <w:rPr>
-          <w:strike/>
-          <w:lang w:val="en-US"/>
-        </w:rPr>
-      </w:pPr>
-      <w:r>
-        <w:rPr>
-          <w:strike/>
+          <w:rFonts w:cstheme="minorHAnsi"/>
+          <w:lang w:val="en-US"/>
+        </w:rPr>
+      </w:pPr>
+      <w:r>
+        <w:rPr>
+          <w:rFonts w:cstheme="minorHAnsi"/>
           <w:lang w:val="en-US"/>
         </w:rPr>
         <w:t>"taken from square function model optimum"</w:t>
@@ -1624,17 +2038,17 @@
     </w:p>
     <w:p>
       <w:pPr>
-        <w:pStyle w:val="Akapitzlist"/>
-        <w:ind w:left="360"/>
-        <w:jc w:val="both"/>
-        <w:rPr>
-          <w:b/>
-          <w:bCs/>
-          <w:lang w:val="en-US"/>
-        </w:rPr>
-      </w:pPr>
-      <w:r>
-        <w:rPr>
+        <w:jc w:val="both"/>
+        <w:rPr>
+          <w:rFonts w:cstheme="minorHAnsi"/>
+          <w:b/>
+          <w:bCs/>
+          <w:lang w:val="en-US"/>
+        </w:rPr>
+      </w:pPr>
+      <w:r>
+        <w:rPr>
+          <w:rFonts w:cstheme="minorHAnsi"/>
           <w:b/>
           <w:bCs/>
           <w:lang w:val="en-US"/>
@@ -1644,18 +2058,17 @@
     </w:p>
     <w:p>
       <w:pPr>
-        <w:pStyle w:val="Akapitzlist"/>
-        <w:ind w:left="360"/>
-        <w:jc w:val="both"/>
-        <w:rPr>
-          <w:i/>
-          <w:iCs/>
-          <w:strike/>
-          <w:lang w:val="en-US"/>
-        </w:rPr>
-      </w:pPr>
-      <w:r>
-        <w:rPr>
+        <w:jc w:val="both"/>
+        <w:rPr>
+          <w:rFonts w:cstheme="minorHAnsi"/>
+          <w:b/>
+          <w:bCs/>
+          <w:lang w:val="en-US"/>
+        </w:rPr>
+      </w:pPr>
+      <w:r>
+        <w:rPr>
+          <w:rFonts w:cstheme="minorHAnsi"/>
           <w:i/>
           <w:iCs/>
           <w:lang w:val="en-US"/>
@@ -1664,6 +2077,7 @@
       </w:r>
       <w:r>
         <w:rPr>
+          <w:rFonts w:cstheme="minorHAnsi"/>
           <w:i/>
           <w:iCs/>
           <w:lang w:val="en-US"/>
@@ -1673,14 +2087,28 @@
     </w:p>
     <w:p>
       <w:pPr>
-        <w:pStyle w:val="Akapitzlist"/>
-        <w:ind w:left="360"/>
-        <w:jc w:val="both"/>
-        <w:rPr>
-          <w:strike/>
-          <w:lang w:val="en-US"/>
-        </w:rPr>
-      </w:pPr>
+        <w:jc w:val="both"/>
+        <w:rPr>
+          <w:rFonts w:cstheme="minorHAnsi"/>
+          <w:lang w:val="en-US"/>
+        </w:rPr>
+      </w:pPr>
+      <w:r>
+        <w:rPr>
+          <w:rFonts w:cstheme="minorHAnsi"/>
+          <w:b/>
+          <w:bCs/>
+          <w:lang w:val="en-US"/>
+        </w:rPr>
+        <w:t xml:space="preserve">Comment: </w:t>
+      </w:r>
+      <w:r>
+        <w:rPr>
+          <w:rFonts w:cstheme="minorHAnsi"/>
+          <w:lang w:val="en-US"/>
+        </w:rPr>
+        <w:t>An article seems missing in the following phrases:</w:t>
+      </w:r>
     </w:p>
     <w:p>
       <w:pPr>
@@ -1692,13 +2120,13 @@
         <w:ind w:left="360"/>
         <w:jc w:val="both"/>
         <w:rPr>
-          <w:strike/>
-          <w:lang w:val="en-US"/>
-        </w:rPr>
-      </w:pPr>
-      <w:r>
-        <w:rPr>
-          <w:strike/>
+          <w:rFonts w:cstheme="minorHAnsi"/>
+          <w:lang w:val="en-US"/>
+        </w:rPr>
+      </w:pPr>
+      <w:r>
+        <w:rPr>
+          <w:rFonts w:cstheme="minorHAnsi"/>
           <w:lang w:val="en-US"/>
         </w:rPr>
         <w:t>"with the settings as given in the 1" should be "in Table 1"</w:t>
@@ -1714,13 +2142,13 @@
         <w:ind w:left="360"/>
         <w:jc w:val="both"/>
         <w:rPr>
-          <w:strike/>
-          <w:lang w:val="en-US"/>
-        </w:rPr>
-      </w:pPr>
-      <w:r>
-        <w:rPr>
-          <w:strike/>
+          <w:rFonts w:cstheme="minorHAnsi"/>
+          <w:lang w:val="en-US"/>
+        </w:rPr>
+      </w:pPr>
+      <w:r>
+        <w:rPr>
+          <w:rFonts w:cstheme="minorHAnsi"/>
           <w:lang w:val="en-US"/>
         </w:rPr>
         <w:t>"maximum budget equal to 10^6</w:t>
@@ -1728,14 +2156,13 @@
       <w:r>
         <w:rPr>
           <w:rFonts w:ascii="Cambria Math" w:hAnsi="Cambria Math" w:cs="Cambria Math"/>
-          <w:strike/>
           <w:lang w:val="en-US"/>
         </w:rPr>
         <w:t>𝐷</w:t>
       </w:r>
       <w:r>
         <w:rPr>
-          <w:strike/>
+          <w:rFonts w:cstheme="minorHAnsi"/>
           <w:lang w:val="en-US"/>
         </w:rPr>
         <w:t>) function evaluations" the closing brace should be removed</w:t>
@@ -1751,13 +2178,13 @@
         <w:ind w:left="360"/>
         <w:jc w:val="both"/>
         <w:rPr>
-          <w:strike/>
-          <w:lang w:val="en-US"/>
-        </w:rPr>
-      </w:pPr>
-      <w:r>
-        <w:rPr>
-          <w:strike/>
+          <w:rFonts w:cstheme="minorHAnsi"/>
+          <w:lang w:val="en-US"/>
+        </w:rPr>
+      </w:pPr>
+      <w:r>
+        <w:rPr>
+          <w:rFonts w:cstheme="minorHAnsi"/>
           <w:lang w:val="en-US"/>
         </w:rPr>
         <w:t>"</w:t>
@@ -1765,14 +2192,13 @@
       <w:r>
         <w:rPr>
           <w:rFonts w:ascii="Cambria Math" w:hAnsi="Cambria Math" w:cs="Cambria Math"/>
-          <w:strike/>
           <w:lang w:val="en-US"/>
         </w:rPr>
         <w:t>𝑡𝑖𝑚𝑒𝑠𝐷</w:t>
       </w:r>
       <w:r>
         <w:rPr>
-          <w:strike/>
+          <w:rFonts w:cstheme="minorHAnsi"/>
           <w:lang w:val="en-US"/>
         </w:rPr>
         <w:t>" should read "x D" (twice)</w:t>
@@ -1782,27 +2208,35 @@
       <w:pPr>
         <w:jc w:val="both"/>
         <w:rPr>
-          <w:strike/>
-          <w:lang w:val="en-US"/>
-        </w:rPr>
-      </w:pPr>
-      <w:r>
-        <w:rPr>
+          <w:rFonts w:cstheme="minorHAnsi"/>
+          <w:b/>
+          <w:bCs/>
+          <w:lang w:val="en-US"/>
+        </w:rPr>
+      </w:pPr>
+      <w:r>
+        <w:rPr>
+          <w:rFonts w:cstheme="minorHAnsi"/>
           <w:b/>
           <w:bCs/>
           <w:lang w:val="en-US"/>
         </w:rPr>
         <w:t>Response:</w:t>
       </w:r>
-      <w:r>
-        <w:rPr>
-          <w:strike/>
-          <w:lang w:val="en-US"/>
-        </w:rPr>
-        <w:br/>
-      </w:r>
-      <w:r>
-        <w:rPr>
+    </w:p>
+    <w:p>
+      <w:pPr>
+        <w:jc w:val="both"/>
+        <w:rPr>
+          <w:rFonts w:cstheme="minorHAnsi"/>
+          <w:b/>
+          <w:bCs/>
+          <w:lang w:val="en-US"/>
+        </w:rPr>
+      </w:pPr>
+      <w:r>
+        <w:rPr>
+          <w:rFonts w:cstheme="minorHAnsi"/>
           <w:i/>
           <w:iCs/>
           <w:lang w:val="en-US"/>
@@ -1816,6 +2250,7 @@
         <w:ind w:left="360"/>
         <w:jc w:val="both"/>
         <w:rPr>
+          <w:rFonts w:cstheme="minorHAnsi"/>
           <w:lang w:val="en-US"/>
         </w:rPr>
       </w:pPr>

</xml_diff>